<commit_message>
access control and admin store
</commit_message>
<xml_diff>
--- a/svc/AdminStore/doc/AdminStore Web Service Design.docx
+++ b/svc/AdminStore/doc/AdminStore Web Service Design.docx
@@ -188,6 +188,453 @@
         <w:rPr>
           <w:rStyle w:val="Heading3Char"/>
         </w:rPr>
+        <w:t>GET</w:t>
+      </w:r>
+      <w:r>
+        <w:rPr>
+          <w:rStyle w:val="Heading3Char"/>
+        </w:rPr>
+        <w:t xml:space="preserve"> /</w:t>
+      </w:r>
+      <w:r>
+        <w:rPr>
+          <w:rStyle w:val="Heading3Char"/>
+        </w:rPr>
+        <w:t>sessions</w:t>
+      </w:r>
+    </w:p>
+    <w:p>
+      <w:r>
+        <w:t>Method to query if session exists, expect to receive session token in header Session-Token to identify user session. Method will not extend lifetime of the session by SESSION_TIMEOUT. This method to be used for sign in sequence only. Session information is returned back.</w:t>
+      </w:r>
+    </w:p>
+    <w:p>
+      <w:r>
+        <w:t>Returns status</w:t>
+      </w:r>
+      <w:r>
+        <w:rPr>
+          <w:rStyle w:val="Strong"/>
+        </w:rPr>
+        <w:t xml:space="preserve"> 200 OK</w:t>
+      </w:r>
+      <w:r>
+        <w:t xml:space="preserve"> if user session exists and user is permitted to perform the operation on the artifact as specified.</w:t>
+      </w:r>
+      <w:r>
+        <w:br/>
+        <w:t xml:space="preserve">Returns status </w:t>
+      </w:r>
+      <w:r>
+        <w:rPr>
+          <w:rStyle w:val="Strong"/>
+        </w:rPr>
+        <w:t>401 Unauthorized</w:t>
+      </w:r>
+      <w:r>
+        <w:t xml:space="preserve"> if session exists but user is not allowed to perform the operation on the artifact as specified.</w:t>
+      </w:r>
+      <w:r>
+        <w:br/>
+        <w:t xml:space="preserve">Returns status </w:t>
+      </w:r>
+      <w:r>
+        <w:rPr>
+          <w:rStyle w:val="Strong"/>
+        </w:rPr>
+        <w:t>403</w:t>
+      </w:r>
+      <w:r>
+        <w:rPr>
+          <w:rStyle w:val="Strong"/>
+        </w:rPr>
+        <w:t xml:space="preserve"> </w:t>
+      </w:r>
+      <w:r>
+        <w:rPr>
+          <w:rStyle w:val="Strong"/>
+        </w:rPr>
+        <w:t>Bad Request</w:t>
+      </w:r>
+      <w:r>
+        <w:t xml:space="preserve"> if session, operation or artifact identifiers are not recognized.</w:t>
+      </w:r>
+      <w:r>
+        <w:br/>
+        <w:t xml:space="preserve">Returns status </w:t>
+      </w:r>
+      <w:r>
+        <w:rPr>
+          <w:rStyle w:val="Strong"/>
+        </w:rPr>
+        <w:t xml:space="preserve">404 </w:t>
+      </w:r>
+      <w:proofErr w:type="gramStart"/>
+      <w:r>
+        <w:rPr>
+          <w:rStyle w:val="Strong"/>
+        </w:rPr>
+        <w:t>Not</w:t>
+      </w:r>
+      <w:proofErr w:type="gramEnd"/>
+      <w:r>
+        <w:rPr>
+          <w:rStyle w:val="Strong"/>
+        </w:rPr>
+        <w:t xml:space="preserve"> Found</w:t>
+      </w:r>
+      <w:r>
+        <w:t xml:space="preserve"> if session, operation or artifact not found.</w:t>
+      </w:r>
+      <w:r>
+        <w:br/>
+        <w:t>Returns status</w:t>
+      </w:r>
+      <w:r>
+        <w:rPr>
+          <w:rStyle w:val="Strong"/>
+        </w:rPr>
+        <w:t xml:space="preserve"> 500 Internal Server Error</w:t>
+      </w:r>
+      <w:r>
+        <w:t xml:space="preserve"> if error</w:t>
+      </w:r>
+      <w:proofErr w:type="gramStart"/>
+      <w:r>
+        <w:t>:</w:t>
+      </w:r>
+      <w:proofErr w:type="gramEnd"/>
+      <w:r>
+        <w:br/>
+        <w:t>- database connection failed;</w:t>
+      </w:r>
+      <w:r>
+        <w:br/>
+        <w:t>- database connection established but table Sessions not found.</w:t>
+      </w:r>
+    </w:p>
+    <w:p>
+      <w:r>
+        <w:t>Example: PUT /svc/</w:t>
+      </w:r>
+      <w:proofErr w:type="spellStart"/>
+      <w:r>
+        <w:t>accesscontrol</w:t>
+      </w:r>
+      <w:proofErr w:type="spellEnd"/>
+      <w:r>
+        <w:t>/sessions/</w:t>
+      </w:r>
+      <w:proofErr w:type="spellStart"/>
+      <w:r>
+        <w:t>read_artifact</w:t>
+      </w:r>
+      <w:proofErr w:type="spellEnd"/>
+      <w:r>
+        <w:t>/123</w:t>
+      </w:r>
+    </w:p>
+    <w:p>
+      <w:commentRangeStart w:id="0"/>
+      <w:commentRangeStart w:id="1"/>
+      <w:r>
+        <w:rPr>
+          <w:rStyle w:val="Heading3Char"/>
+        </w:rPr>
+        <w:t>GET /</w:t>
+      </w:r>
+      <w:r>
+        <w:rPr>
+          <w:rStyle w:val="Heading3Char"/>
+        </w:rPr>
+        <w:t>sessions/</w:t>
+      </w:r>
+      <w:proofErr w:type="spellStart"/>
+      <w:r>
+        <w:rPr>
+          <w:rStyle w:val="Heading3Char"/>
+        </w:rPr>
+        <w:t>select</w:t>
+      </w:r>
+      <w:proofErr w:type="gramStart"/>
+      <w:r>
+        <w:rPr>
+          <w:rStyle w:val="Heading3Char"/>
+        </w:rPr>
+        <w:t>?ps</w:t>
+      </w:r>
+      <w:proofErr w:type="spellEnd"/>
+      <w:proofErr w:type="gramEnd"/>
+      <w:r>
+        <w:rPr>
+          <w:rStyle w:val="Heading3Char"/>
+        </w:rPr>
+        <w:t>={</w:t>
+      </w:r>
+      <w:proofErr w:type="spellStart"/>
+      <w:r>
+        <w:rPr>
+          <w:rStyle w:val="Heading3Char"/>
+        </w:rPr>
+        <w:t>ps</w:t>
+      </w:r>
+      <w:proofErr w:type="spellEnd"/>
+      <w:r>
+        <w:rPr>
+          <w:rStyle w:val="Heading3Char"/>
+        </w:rPr>
+        <w:t>}&amp;</w:t>
+      </w:r>
+      <w:proofErr w:type="spellStart"/>
+      <w:r>
+        <w:rPr>
+          <w:rStyle w:val="Heading3Char"/>
+        </w:rPr>
+        <w:t>pn</w:t>
+      </w:r>
+      <w:proofErr w:type="spellEnd"/>
+      <w:r>
+        <w:rPr>
+          <w:rStyle w:val="Heading3Char"/>
+        </w:rPr>
+        <w:t>={</w:t>
+      </w:r>
+      <w:proofErr w:type="spellStart"/>
+      <w:r>
+        <w:rPr>
+          <w:rStyle w:val="Heading3Char"/>
+        </w:rPr>
+        <w:t>pn</w:t>
+      </w:r>
+      <w:proofErr w:type="spellEnd"/>
+      <w:r>
+        <w:rPr>
+          <w:rStyle w:val="Heading3Char"/>
+        </w:rPr>
+        <w:t>}</w:t>
+      </w:r>
+      <w:r>
+        <w:rPr>
+          <w:rStyle w:val="Heading3Char"/>
+        </w:rPr>
+        <w:br/>
+      </w:r>
+      <w:r>
+        <w:t>- where {</w:t>
+      </w:r>
+      <w:proofErr w:type="spellStart"/>
+      <w:r>
+        <w:t>ps</w:t>
+      </w:r>
+      <w:proofErr w:type="spellEnd"/>
+      <w:r>
+        <w:t>} – page size , and {</w:t>
+      </w:r>
+      <w:proofErr w:type="spellStart"/>
+      <w:r>
+        <w:t>pn</w:t>
+      </w:r>
+      <w:proofErr w:type="spellEnd"/>
+      <w:r>
+        <w:t>} – page number, 1-based.</w:t>
+      </w:r>
+      <w:commentRangeEnd w:id="0"/>
+      <w:r>
+        <w:rPr>
+          <w:rStyle w:val="CommentReference"/>
+        </w:rPr>
+        <w:commentReference w:id="0"/>
+      </w:r>
+      <w:commentRangeEnd w:id="1"/>
+      <w:r>
+        <w:rPr>
+          <w:rStyle w:val="CommentReference"/>
+        </w:rPr>
+        <w:commentReference w:id="1"/>
+      </w:r>
+    </w:p>
+    <w:p>
+      <w:r>
+        <w:lastRenderedPageBreak/>
+        <w:t>Method returns paged list of existing sessions and max page number for the page size specified in the header. Methods expect to receive session token in header Session-Token to identify admin user session.</w:t>
+      </w:r>
+    </w:p>
+    <w:p>
+      <w:r>
+        <w:t>Returns status</w:t>
+      </w:r>
+      <w:r>
+        <w:rPr>
+          <w:rStyle w:val="Strong"/>
+        </w:rPr>
+        <w:t xml:space="preserve"> 200 OK</w:t>
+      </w:r>
+      <w:r>
+        <w:t xml:space="preserve"> if admin user session exists and user is permitted to list sessions.</w:t>
+      </w:r>
+      <w:r>
+        <w:br/>
+      </w:r>
+      <w:commentRangeStart w:id="2"/>
+      <w:commentRangeStart w:id="3"/>
+      <w:r>
+        <w:t xml:space="preserve">Returns status </w:t>
+      </w:r>
+      <w:r>
+        <w:rPr>
+          <w:rStyle w:val="Strong"/>
+        </w:rPr>
+        <w:t>401 Unauthorized</w:t>
+      </w:r>
+      <w:r>
+        <w:t xml:space="preserve"> if session exists but user is not allowed to list sessions, as only Application Admin group members are allowed to use this method.</w:t>
+      </w:r>
+      <w:commentRangeEnd w:id="2"/>
+      <w:r>
+        <w:rPr>
+          <w:rStyle w:val="CommentReference"/>
+        </w:rPr>
+        <w:commentReference w:id="2"/>
+      </w:r>
+      <w:commentRangeEnd w:id="3"/>
+      <w:r>
+        <w:rPr>
+          <w:rStyle w:val="CommentReference"/>
+        </w:rPr>
+        <w:commentReference w:id="3"/>
+      </w:r>
+      <w:r>
+        <w:br/>
+        <w:t xml:space="preserve">Returns status </w:t>
+      </w:r>
+      <w:r>
+        <w:rPr>
+          <w:rStyle w:val="Strong"/>
+        </w:rPr>
+        <w:t>403</w:t>
+      </w:r>
+      <w:r>
+        <w:rPr>
+          <w:rStyle w:val="Strong"/>
+        </w:rPr>
+        <w:t xml:space="preserve"> </w:t>
+      </w:r>
+      <w:r>
+        <w:rPr>
+          <w:rStyle w:val="Strong"/>
+        </w:rPr>
+        <w:t>Bad Request</w:t>
+      </w:r>
+      <w:r>
+        <w:t xml:space="preserve"> if session, operation or artifact identifiers are not recognized.</w:t>
+      </w:r>
+      <w:r>
+        <w:br/>
+        <w:t xml:space="preserve">Returns status </w:t>
+      </w:r>
+      <w:r>
+        <w:rPr>
+          <w:rStyle w:val="Strong"/>
+        </w:rPr>
+        <w:t xml:space="preserve">404 </w:t>
+      </w:r>
+      <w:proofErr w:type="gramStart"/>
+      <w:r>
+        <w:rPr>
+          <w:rStyle w:val="Strong"/>
+        </w:rPr>
+        <w:t>Not</w:t>
+      </w:r>
+      <w:proofErr w:type="gramEnd"/>
+      <w:r>
+        <w:rPr>
+          <w:rStyle w:val="Strong"/>
+        </w:rPr>
+        <w:t xml:space="preserve"> Found</w:t>
+      </w:r>
+      <w:r>
+        <w:t xml:space="preserve"> if session, operation or artifact </w:t>
+      </w:r>
+      <w:commentRangeStart w:id="4"/>
+      <w:commentRangeStart w:id="5"/>
+      <w:r>
+        <w:t>not found</w:t>
+      </w:r>
+      <w:commentRangeEnd w:id="4"/>
+      <w:r>
+        <w:rPr>
+          <w:rStyle w:val="CommentReference"/>
+        </w:rPr>
+        <w:commentReference w:id="4"/>
+      </w:r>
+      <w:commentRangeEnd w:id="5"/>
+      <w:r>
+        <w:rPr>
+          <w:rStyle w:val="CommentReference"/>
+        </w:rPr>
+        <w:commentReference w:id="5"/>
+      </w:r>
+      <w:r>
+        <w:t>.</w:t>
+      </w:r>
+      <w:r>
+        <w:br/>
+        <w:t>Returns status</w:t>
+      </w:r>
+      <w:r>
+        <w:rPr>
+          <w:rStyle w:val="Strong"/>
+        </w:rPr>
+        <w:t xml:space="preserve"> 500 Internal Server Error</w:t>
+      </w:r>
+      <w:r>
+        <w:t xml:space="preserve"> if error</w:t>
+      </w:r>
+      <w:proofErr w:type="gramStart"/>
+      <w:r>
+        <w:t>:</w:t>
+      </w:r>
+      <w:proofErr w:type="gramEnd"/>
+      <w:r>
+        <w:br/>
+        <w:t>- database connection failed;</w:t>
+      </w:r>
+      <w:r>
+        <w:br/>
+        <w:t>- database connection established but table Sessions not found.</w:t>
+      </w:r>
+    </w:p>
+    <w:p>
+      <w:r>
+        <w:t>Example: GET /svc/</w:t>
+      </w:r>
+      <w:proofErr w:type="spellStart"/>
+      <w:r>
+        <w:t>accesscontrol</w:t>
+      </w:r>
+      <w:proofErr w:type="spellEnd"/>
+      <w:r>
+        <w:t>/</w:t>
+      </w:r>
+      <w:proofErr w:type="spellStart"/>
+      <w:r>
+        <w:t>sessions</w:t>
+      </w:r>
+      <w:proofErr w:type="gramStart"/>
+      <w:r>
+        <w:t>?ps</w:t>
+      </w:r>
+      <w:proofErr w:type="spellEnd"/>
+      <w:proofErr w:type="gramEnd"/>
+      <w:r>
+        <w:t>=20&amp;pn=1</w:t>
+      </w:r>
+    </w:p>
+    <w:p>
+      <w:r>
+        <w:rPr>
+          <w:rStyle w:val="Heading3Char"/>
+        </w:rPr>
         <w:t>POST</w:t>
       </w:r>
       <w:r>
@@ -215,7 +662,15 @@
         <w:br/>
       </w:r>
       <w:r>
-        <w:t xml:space="preserve">- where </w:t>
+        <w:t xml:space="preserve">- </w:t>
+      </w:r>
+      <w:proofErr w:type="gramStart"/>
+      <w:r>
+        <w:t>where</w:t>
+      </w:r>
+      <w:proofErr w:type="gramEnd"/>
+      <w:r>
+        <w:t xml:space="preserve"> </w:t>
       </w:r>
       <w:r>
         <w:t xml:space="preserve">username and </w:t>
@@ -377,8 +832,6 @@
       <w:r>
         <w:t>sessions</w:t>
       </w:r>
-      <w:bookmarkStart w:id="0" w:name="_GoBack"/>
-      <w:bookmarkEnd w:id="0"/>
     </w:p>
     <w:p>
       <w:pPr>
@@ -446,20 +899,349 @@
     </w:p>
     <w:p>
       <w:r>
+        <w:t>Returns status</w:t>
+      </w:r>
+      <w:r>
+        <w:rPr>
+          <w:rStyle w:val="Strong"/>
+        </w:rPr>
+        <w:t xml:space="preserve"> 200 OK</w:t>
+      </w:r>
+      <w:r>
+        <w:t xml:space="preserve"> if no issue is detected.</w:t>
+      </w:r>
+      <w:r>
+        <w:br/>
+        <w:t xml:space="preserve">Returns status </w:t>
+      </w:r>
+      <w:r>
+        <w:rPr>
+          <w:rStyle w:val="Strong"/>
+        </w:rPr>
+        <w:t>401 Unauthorized</w:t>
+      </w:r>
+      <w:r>
+        <w:t xml:space="preserve"> if session cannot be </w:t>
+      </w:r>
+      <w:r>
+        <w:t>instantiated for the</w:t>
+      </w:r>
+      <w:r>
+        <w:t xml:space="preserve"> user.</w:t>
+      </w:r>
+      <w:r>
+        <w:br/>
+        <w:t xml:space="preserve">Returns status </w:t>
+      </w:r>
+      <w:r>
+        <w:rPr>
+          <w:rStyle w:val="Strong"/>
+        </w:rPr>
+        <w:t>403</w:t>
+      </w:r>
+      <w:r>
+        <w:rPr>
+          <w:rStyle w:val="Strong"/>
+        </w:rPr>
+        <w:t xml:space="preserve"> </w:t>
+      </w:r>
+      <w:r>
+        <w:rPr>
+          <w:rStyle w:val="Strong"/>
+        </w:rPr>
+        <w:t>Bad Request</w:t>
+      </w:r>
+      <w:r>
+        <w:t xml:space="preserve"> if </w:t>
+      </w:r>
+      <w:r>
+        <w:t>SAML request</w:t>
+      </w:r>
+      <w:r>
+        <w:t xml:space="preserve"> is </w:t>
+      </w:r>
+      <w:r>
+        <w:t>missing or malformed.</w:t>
+      </w:r>
+      <w:r>
+        <w:br/>
+        <w:t>Returns status</w:t>
+      </w:r>
+      <w:r>
+        <w:rPr>
+          <w:rStyle w:val="Strong"/>
+        </w:rPr>
+        <w:t xml:space="preserve"> 500 Internal Server Error</w:t>
+      </w:r>
+      <w:r>
+        <w:t xml:space="preserve"> if error</w:t>
+      </w:r>
+      <w:proofErr w:type="gramStart"/>
+      <w:r>
+        <w:t>:</w:t>
+      </w:r>
+      <w:proofErr w:type="gramEnd"/>
+      <w:r>
+        <w:br/>
+        <w:t>- database connection failed;</w:t>
+      </w:r>
+      <w:r>
+        <w:br/>
+        <w:t xml:space="preserve">- database connection established but table </w:t>
+      </w:r>
+      <w:r>
+        <w:t>User</w:t>
+      </w:r>
+      <w:r>
+        <w:t>s not found.</w:t>
+      </w:r>
+    </w:p>
+    <w:p>
+      <w:r>
+        <w:t xml:space="preserve">Example: </w:t>
+      </w:r>
+      <w:r>
+        <w:t>POST</w:t>
+      </w:r>
+      <w:r>
+        <w:t xml:space="preserve"> /svc/</w:t>
+      </w:r>
+      <w:proofErr w:type="spellStart"/>
+      <w:r>
+        <w:t>adminstore</w:t>
+      </w:r>
+      <w:proofErr w:type="spellEnd"/>
+      <w:r>
+        <w:t>/</w:t>
+      </w:r>
+      <w:r>
+        <w:t>session</w:t>
+      </w:r>
+      <w:r>
+        <w:t>/</w:t>
+      </w:r>
+      <w:proofErr w:type="spellStart"/>
+      <w:r>
+        <w:t>sso</w:t>
+      </w:r>
+      <w:proofErr w:type="spellEnd"/>
+    </w:p>
+    <w:p>
+      <w:pPr>
+        <w:pStyle w:val="Heading3"/>
+      </w:pPr>
+      <w:r>
+        <w:t>DELETE</w:t>
+      </w:r>
+      <w:r>
+        <w:t xml:space="preserve"> /</w:t>
+      </w:r>
+      <w:r>
+        <w:t>session</w:t>
+      </w:r>
+      <w:r>
+        <w:t>s</w:t>
+      </w:r>
+    </w:p>
+    <w:p>
+      <w:r>
+        <w:t xml:space="preserve">Method for </w:t>
+      </w:r>
+      <w:r>
+        <w:t>explicit log out of application and release the license</w:t>
+      </w:r>
+      <w:r>
+        <w:t>.</w:t>
+      </w:r>
+      <w:r>
+        <w:t xml:space="preserve"> Method expects session token in X-Token header.</w:t>
+      </w:r>
+    </w:p>
+    <w:p>
+      <w:r>
         <w:lastRenderedPageBreak/>
+        <w:t xml:space="preserve">Returns status </w:t>
+      </w:r>
+      <w:r>
+        <w:rPr>
+          <w:rStyle w:val="Strong"/>
+        </w:rPr>
+        <w:t>200 OK</w:t>
+      </w:r>
+      <w:r>
+        <w:t xml:space="preserve"> if no issue is detected.</w:t>
+      </w:r>
+      <w:r>
+        <w:br/>
+      </w:r>
+      <w:r>
+        <w:t xml:space="preserve">Returns status </w:t>
+      </w:r>
+      <w:r>
+        <w:rPr>
+          <w:rStyle w:val="Strong"/>
+        </w:rPr>
+        <w:t>40</w:t>
+      </w:r>
+      <w:r>
+        <w:rPr>
+          <w:rStyle w:val="Strong"/>
+        </w:rPr>
+        <w:t>3</w:t>
+      </w:r>
+      <w:r>
+        <w:rPr>
+          <w:rStyle w:val="Strong"/>
+        </w:rPr>
+        <w:t xml:space="preserve"> </w:t>
+      </w:r>
+      <w:proofErr w:type="gramStart"/>
+      <w:r>
+        <w:rPr>
+          <w:rStyle w:val="Strong"/>
+        </w:rPr>
+        <w:t>Not</w:t>
+      </w:r>
+      <w:proofErr w:type="gramEnd"/>
+      <w:r>
+        <w:rPr>
+          <w:rStyle w:val="Strong"/>
+        </w:rPr>
+        <w:t xml:space="preserve"> Acceptable</w:t>
+      </w:r>
+      <w:r>
+        <w:t xml:space="preserve"> if session token is missing or malformed.</w:t>
+      </w:r>
+      <w:r>
+        <w:br/>
+      </w:r>
+      <w:r>
+        <w:t xml:space="preserve">Returns status </w:t>
+      </w:r>
+      <w:r>
+        <w:rPr>
+          <w:rStyle w:val="Strong"/>
+        </w:rPr>
+        <w:t>40</w:t>
+      </w:r>
+      <w:r>
+        <w:rPr>
+          <w:rStyle w:val="Strong"/>
+        </w:rPr>
+        <w:t>4</w:t>
+      </w:r>
+      <w:r>
+        <w:rPr>
+          <w:rStyle w:val="Strong"/>
+        </w:rPr>
+        <w:t xml:space="preserve"> </w:t>
+      </w:r>
+      <w:proofErr w:type="gramStart"/>
+      <w:r>
+        <w:rPr>
+          <w:rStyle w:val="Strong"/>
+        </w:rPr>
+        <w:t>Not</w:t>
+      </w:r>
+      <w:proofErr w:type="gramEnd"/>
+      <w:r>
+        <w:rPr>
+          <w:rStyle w:val="Strong"/>
+        </w:rPr>
+        <w:t xml:space="preserve"> Found</w:t>
+      </w:r>
+      <w:r>
+        <w:t xml:space="preserve"> if session cannot be found.</w:t>
+      </w:r>
+      <w:r>
+        <w:br/>
+      </w:r>
+      <w:r>
         <w:t>Returns status</w:t>
       </w:r>
       <w:r>
         <w:rPr>
           <w:rStyle w:val="Strong"/>
         </w:rPr>
-        <w:t xml:space="preserve"> 200 OK</w:t>
+        <w:t xml:space="preserve"> 500 Internal Server Error</w:t>
+      </w:r>
+      <w:r>
+        <w:t xml:space="preserve"> if error</w:t>
+      </w:r>
+      <w:proofErr w:type="gramStart"/>
+      <w:r>
+        <w:t>:</w:t>
+      </w:r>
+      <w:proofErr w:type="gramEnd"/>
+      <w:r>
+        <w:br/>
+        <w:t>- database connection failed;</w:t>
+      </w:r>
+      <w:r>
+        <w:br/>
+        <w:t xml:space="preserve">- database connection established but table </w:t>
+      </w:r>
+      <w:r>
+        <w:t>Users</w:t>
+      </w:r>
+      <w:r>
+        <w:t xml:space="preserve"> not found.</w:t>
+      </w:r>
+    </w:p>
+    <w:p>
+      <w:r>
+        <w:rPr>
+          <w:rStyle w:val="Heading3Char"/>
+        </w:rPr>
+        <w:t>GET</w:t>
+      </w:r>
+      <w:r>
+        <w:rPr>
+          <w:rStyle w:val="Heading3Char"/>
+        </w:rPr>
+        <w:t xml:space="preserve"> /</w:t>
+      </w:r>
+      <w:r>
+        <w:rPr>
+          <w:rStyle w:val="Heading3Char"/>
+        </w:rPr>
+        <w:t>status</w:t>
+      </w:r>
+      <w:r>
+        <w:rPr>
+          <w:rStyle w:val="Heading3Char"/>
+        </w:rPr>
+        <w:br/>
+      </w:r>
+      <w:r>
+        <w:t xml:space="preserve">Method to return current status of </w:t>
+      </w:r>
+      <w:proofErr w:type="spellStart"/>
+      <w:r>
+        <w:t>AdminStore</w:t>
+      </w:r>
+      <w:proofErr w:type="spellEnd"/>
+      <w:r>
+        <w:t xml:space="preserve"> Web Service.</w:t>
+      </w:r>
+    </w:p>
+    <w:p>
+      <w:r>
+        <w:t xml:space="preserve">Returns status </w:t>
+      </w:r>
+      <w:r>
+        <w:rPr>
+          <w:rStyle w:val="Strong"/>
+        </w:rPr>
+        <w:t>200 OK</w:t>
       </w:r>
       <w:r>
         <w:t xml:space="preserve"> if no issue is detected.</w:t>
       </w:r>
       <w:r>
         <w:br/>
+      </w:r>
+      <w:r>
         <w:t xml:space="preserve">Returns status </w:t>
       </w:r>
       <w:r>
@@ -469,13 +1251,7 @@
         <w:t>401 Unauthorized</w:t>
       </w:r>
       <w:r>
-        <w:t xml:space="preserve"> if session cannot be </w:t>
-      </w:r>
-      <w:r>
-        <w:t>instantiated for the</w:t>
-      </w:r>
-      <w:r>
-        <w:t xml:space="preserve"> user.</w:t>
+        <w:t xml:space="preserve"> if session cannot be found or user is not permitted the action requested.</w:t>
       </w:r>
       <w:r>
         <w:br/>
@@ -485,7 +1261,13 @@
         <w:rPr>
           <w:rStyle w:val="Strong"/>
         </w:rPr>
-        <w:t>403</w:t>
+        <w:t>40</w:t>
+      </w:r>
+      <w:r>
+        <w:rPr>
+          <w:rStyle w:val="Strong"/>
+        </w:rPr>
+        <w:t>6</w:t>
       </w:r>
       <w:r>
         <w:rPr>
@@ -493,26 +1275,27 @@
         </w:rPr>
         <w:t xml:space="preserve"> </w:t>
       </w:r>
-      <w:r>
-        <w:rPr>
-          <w:rStyle w:val="Strong"/>
-        </w:rPr>
-        <w:t>Bad Request</w:t>
-      </w:r>
-      <w:r>
-        <w:t xml:space="preserve"> if </w:t>
-      </w:r>
-      <w:r>
-        <w:t>SAML request</w:t>
-      </w:r>
-      <w:r>
-        <w:t xml:space="preserve"> is </w:t>
-      </w:r>
-      <w:r>
-        <w:t>missing or malformed.</w:t>
-      </w:r>
-      <w:r>
-        <w:br/>
+      <w:proofErr w:type="gramStart"/>
+      <w:r>
+        <w:rPr>
+          <w:rStyle w:val="Strong"/>
+        </w:rPr>
+        <w:t>Not</w:t>
+      </w:r>
+      <w:proofErr w:type="gramEnd"/>
+      <w:r>
+        <w:rPr>
+          <w:rStyle w:val="Strong"/>
+        </w:rPr>
+        <w:t xml:space="preserve"> Acceptable</w:t>
+      </w:r>
+      <w:r>
+        <w:t xml:space="preserve"> if Token is missing or malformed.</w:t>
+      </w:r>
+      <w:r>
+        <w:br/>
+      </w:r>
+      <w:r>
         <w:t>Returns status</w:t>
       </w:r>
       <w:r>
@@ -545,458 +1328,248 @@
       </w:r>
     </w:p>
     <w:p>
-      <w:r>
-        <w:t xml:space="preserve">Example: </w:t>
-      </w:r>
-      <w:r>
+      <w:pPr>
+        <w:pStyle w:val="Heading1"/>
+      </w:pPr>
+      <w:r>
+        <w:t>Technology</w:t>
+      </w:r>
+    </w:p>
+    <w:p>
+      <w:proofErr w:type="spellStart"/>
+      <w:r>
+        <w:t>AdminStore</w:t>
+      </w:r>
+      <w:proofErr w:type="spellEnd"/>
+      <w:r>
+        <w:t xml:space="preserve"> Web Service </w:t>
+      </w:r>
+      <w:r>
+        <w:t>will</w:t>
+      </w:r>
+      <w:r>
+        <w:t xml:space="preserve"> be implemented using ASP.NET Web API/C#.</w:t>
+      </w:r>
+      <w:r>
+        <w:t xml:space="preserve"> Database </w:t>
+      </w:r>
+      <w:r>
+        <w:t>will</w:t>
+      </w:r>
+      <w:r>
+        <w:t xml:space="preserve"> be Microsoft SQL Server 2012.</w:t>
+      </w:r>
+    </w:p>
+    <w:p>
+      <w:pPr>
+        <w:pStyle w:val="Heading1"/>
+      </w:pPr>
+      <w:r>
+        <w:t>Behavior</w:t>
+      </w:r>
+    </w:p>
+    <w:p>
+      <w:pPr>
+        <w:pStyle w:val="Heading2"/>
+      </w:pPr>
+      <w:r>
+        <w:t>Methods</w:t>
+      </w:r>
+    </w:p>
+    <w:p>
+      <w:r>
+        <w:rPr>
+          <w:rStyle w:val="Heading3Char"/>
+        </w:rPr>
+        <w:t>GET /</w:t>
+      </w:r>
+      <w:r>
+        <w:rPr>
+          <w:rStyle w:val="Heading3Char"/>
+        </w:rPr>
+        <w:t>sessions</w:t>
+      </w:r>
+      <w:bookmarkStart w:id="6" w:name="_GoBack"/>
+      <w:bookmarkEnd w:id="6"/>
+      <w:r>
+        <w:rPr>
+          <w:rStyle w:val="Heading3Char"/>
+        </w:rPr>
+        <w:br/>
+      </w:r>
+      <w:r>
+        <w:t xml:space="preserve">Method retrieves session information. Return value should not be cached. Method will not change the state of the sessions it returns. </w:t>
+      </w:r>
+      <w:r>
+        <w:rPr>
+          <w:b/>
+        </w:rPr>
+        <w:t xml:space="preserve">This method should not be used in any </w:t>
+      </w:r>
+      <w:r>
+        <w:rPr>
+          <w:b/>
+        </w:rPr>
+        <w:t>regular non-administrative</w:t>
+      </w:r>
+      <w:r>
+        <w:rPr>
+          <w:b/>
+        </w:rPr>
+        <w:t xml:space="preserve"> subroutine.</w:t>
+      </w:r>
+    </w:p>
+    <w:p>
+      <w:r>
+        <w:rPr>
+          <w:rStyle w:val="Heading3Char"/>
+        </w:rPr>
+        <w:t>GET /</w:t>
+      </w:r>
+      <w:r>
+        <w:rPr>
+          <w:rStyle w:val="Heading3Char"/>
+        </w:rPr>
+        <w:t>sessions/</w:t>
+      </w:r>
+      <w:proofErr w:type="spellStart"/>
+      <w:r>
+        <w:rPr>
+          <w:rStyle w:val="Heading3Char"/>
+        </w:rPr>
+        <w:t>select</w:t>
+      </w:r>
+      <w:proofErr w:type="gramStart"/>
+      <w:r>
+        <w:rPr>
+          <w:rStyle w:val="Heading3Char"/>
+        </w:rPr>
+        <w:t>?ps</w:t>
+      </w:r>
+      <w:proofErr w:type="spellEnd"/>
+      <w:proofErr w:type="gramEnd"/>
+      <w:r>
+        <w:rPr>
+          <w:rStyle w:val="Heading3Char"/>
+        </w:rPr>
+        <w:t>={</w:t>
+      </w:r>
+      <w:proofErr w:type="spellStart"/>
+      <w:r>
+        <w:rPr>
+          <w:rStyle w:val="Heading3Char"/>
+        </w:rPr>
+        <w:t>ps</w:t>
+      </w:r>
+      <w:proofErr w:type="spellEnd"/>
+      <w:r>
+        <w:rPr>
+          <w:rStyle w:val="Heading3Char"/>
+        </w:rPr>
+        <w:t>}&amp;</w:t>
+      </w:r>
+      <w:proofErr w:type="spellStart"/>
+      <w:r>
+        <w:rPr>
+          <w:rStyle w:val="Heading3Char"/>
+        </w:rPr>
+        <w:t>pn</w:t>
+      </w:r>
+      <w:proofErr w:type="spellEnd"/>
+      <w:r>
+        <w:rPr>
+          <w:rStyle w:val="Heading3Char"/>
+        </w:rPr>
+        <w:t>={</w:t>
+      </w:r>
+      <w:proofErr w:type="spellStart"/>
+      <w:r>
+        <w:rPr>
+          <w:rStyle w:val="Heading3Char"/>
+        </w:rPr>
+        <w:t>pn</w:t>
+      </w:r>
+      <w:proofErr w:type="spellEnd"/>
+      <w:r>
+        <w:rPr>
+          <w:rStyle w:val="Heading3Char"/>
+        </w:rPr>
+        <w:t>}</w:t>
+      </w:r>
+      <w:r>
+        <w:rPr>
+          <w:rStyle w:val="Heading3Char"/>
+        </w:rPr>
+        <w:br/>
+      </w:r>
+      <w:r>
+        <w:t xml:space="preserve">Method retrieves paged list of current sessions. Return value should not be cached. Method will not change the state of the sessions it returns. </w:t>
+      </w:r>
+      <w:r>
+        <w:rPr>
+          <w:b/>
+        </w:rPr>
+        <w:t xml:space="preserve">This method should not be used in any </w:t>
+      </w:r>
+      <w:r>
+        <w:rPr>
+          <w:b/>
+        </w:rPr>
+        <w:t>regular non-administrative</w:t>
+      </w:r>
+      <w:r>
+        <w:rPr>
+          <w:b/>
+        </w:rPr>
+        <w:t xml:space="preserve"> subroutine.</w:t>
+      </w:r>
+    </w:p>
+    <w:p>
+      <w:r>
+        <w:rPr>
+          <w:rStyle w:val="Heading3Char"/>
+        </w:rPr>
         <w:t>POST</w:t>
       </w:r>
       <w:r>
-        <w:t xml:space="preserve"> /svc/</w:t>
-      </w:r>
-      <w:proofErr w:type="spellStart"/>
-      <w:r>
-        <w:t>adminstore</w:t>
-      </w:r>
-      <w:proofErr w:type="spellEnd"/>
-      <w:r>
-        <w:t>/</w:t>
-      </w:r>
-      <w:r>
-        <w:t>session</w:t>
-      </w:r>
-      <w:r>
-        <w:t>/</w:t>
-      </w:r>
-      <w:proofErr w:type="spellStart"/>
-      <w:r>
-        <w:t>sso</w:t>
-      </w:r>
-      <w:proofErr w:type="spellEnd"/>
-    </w:p>
-    <w:p>
-      <w:pPr>
-        <w:pStyle w:val="Heading3"/>
-      </w:pPr>
-      <w:r>
-        <w:t>DELETE</w:t>
-      </w:r>
-      <w:r>
+        <w:rPr>
+          <w:rStyle w:val="Heading3Char"/>
+        </w:rPr>
         <w:t xml:space="preserve"> /</w:t>
       </w:r>
       <w:r>
-        <w:t>session</w:t>
-      </w:r>
-      <w:r>
-        <w:t>s</w:t>
-      </w:r>
-    </w:p>
-    <w:p>
-      <w:r>
-        <w:t xml:space="preserve">Method for </w:t>
-      </w:r>
-      <w:r>
-        <w:t>explicit log out</w:t>
-      </w:r>
-      <w:r>
-        <w:t xml:space="preserve"> of application</w:t>
-      </w:r>
-      <w:r>
-        <w:t xml:space="preserve"> and release the license</w:t>
-      </w:r>
-      <w:r>
-        <w:t>.</w:t>
-      </w:r>
-      <w:r>
-        <w:t xml:space="preserve"> Method expects session token in X-Token header.</w:t>
-      </w:r>
-    </w:p>
-    <w:p>
-      <w:r>
-        <w:t xml:space="preserve">Returns status </w:t>
-      </w:r>
-      <w:r>
-        <w:rPr>
-          <w:rStyle w:val="Strong"/>
-        </w:rPr>
-        <w:t>200 OK</w:t>
-      </w:r>
-      <w:r>
-        <w:t xml:space="preserve"> if no issue is detected.</w:t>
-      </w:r>
-      <w:r>
-        <w:br/>
-      </w:r>
-      <w:r>
-        <w:t xml:space="preserve">Returns status </w:t>
-      </w:r>
-      <w:r>
-        <w:rPr>
-          <w:rStyle w:val="Strong"/>
-        </w:rPr>
-        <w:t>40</w:t>
-      </w:r>
-      <w:r>
-        <w:rPr>
-          <w:rStyle w:val="Strong"/>
-        </w:rPr>
-        <w:t>3</w:t>
-      </w:r>
-      <w:r>
-        <w:rPr>
-          <w:rStyle w:val="Strong"/>
-        </w:rPr>
-        <w:t xml:space="preserve"> </w:t>
+        <w:rPr>
+          <w:rStyle w:val="Heading3Char"/>
+        </w:rPr>
+        <w:t>sessions</w:t>
+      </w:r>
+      <w:r>
+        <w:rPr>
+          <w:rStyle w:val="Heading3Char"/>
+        </w:rPr>
+        <w:br/>
+      </w:r>
+      <w:r>
+        <w:t xml:space="preserve">Method checks </w:t>
+      </w:r>
+      <w:r>
+        <w:t xml:space="preserve">user credentials. </w:t>
+      </w:r>
+      <w:r>
+        <w:t>If no credentials are supplied, service attempts to obtain windows integrated credentials, then matching username against database record of the user. If matched and user record marked as windows integrated account, then session is created.</w:t>
+      </w:r>
+    </w:p>
+    <w:p>
+      <w:r>
+        <w:t xml:space="preserve">If credentials are supplied, then </w:t>
       </w:r>
       <w:proofErr w:type="gramStart"/>
       <w:r>
-        <w:rPr>
-          <w:rStyle w:val="Strong"/>
-        </w:rPr>
-        <w:t>Not</w:t>
+        <w:t>If</w:t>
       </w:r>
       <w:proofErr w:type="gramEnd"/>
       <w:r>
-        <w:rPr>
-          <w:rStyle w:val="Strong"/>
-        </w:rPr>
-        <w:t xml:space="preserve"> Acceptable</w:t>
-      </w:r>
-      <w:r>
-        <w:t xml:space="preserve"> if </w:t>
-      </w:r>
-      <w:r>
-        <w:t>session t</w:t>
-      </w:r>
-      <w:r>
-        <w:t>oken is missing or malformed.</w:t>
-      </w:r>
-      <w:r>
-        <w:br/>
-      </w:r>
-      <w:r>
-        <w:t xml:space="preserve">Returns status </w:t>
-      </w:r>
-      <w:r>
-        <w:rPr>
-          <w:rStyle w:val="Strong"/>
-        </w:rPr>
-        <w:t>40</w:t>
-      </w:r>
-      <w:r>
-        <w:rPr>
-          <w:rStyle w:val="Strong"/>
-        </w:rPr>
-        <w:t>4</w:t>
-      </w:r>
-      <w:r>
-        <w:rPr>
-          <w:rStyle w:val="Strong"/>
-        </w:rPr>
-        <w:t xml:space="preserve"> </w:t>
-      </w:r>
-      <w:proofErr w:type="gramStart"/>
-      <w:r>
-        <w:rPr>
-          <w:rStyle w:val="Strong"/>
-        </w:rPr>
-        <w:t>Not</w:t>
-      </w:r>
-      <w:proofErr w:type="gramEnd"/>
-      <w:r>
-        <w:rPr>
-          <w:rStyle w:val="Strong"/>
-        </w:rPr>
-        <w:t xml:space="preserve"> Found</w:t>
-      </w:r>
-      <w:r>
-        <w:t xml:space="preserve"> if session cannot be found.</w:t>
-      </w:r>
-      <w:r>
-        <w:br/>
-      </w:r>
-      <w:r>
-        <w:t>Returns status</w:t>
-      </w:r>
-      <w:r>
-        <w:rPr>
-          <w:rStyle w:val="Strong"/>
-        </w:rPr>
-        <w:t xml:space="preserve"> 500 Internal Server Error</w:t>
-      </w:r>
-      <w:r>
-        <w:t xml:space="preserve"> if error</w:t>
-      </w:r>
-      <w:proofErr w:type="gramStart"/>
-      <w:r>
-        <w:t>:</w:t>
-      </w:r>
-      <w:proofErr w:type="gramEnd"/>
-      <w:r>
-        <w:br/>
-        <w:t>- database connection failed;</w:t>
-      </w:r>
-      <w:r>
-        <w:br/>
-        <w:t xml:space="preserve">- database connection established but table </w:t>
-      </w:r>
-      <w:r>
-        <w:t>Users</w:t>
-      </w:r>
-      <w:r>
-        <w:t xml:space="preserve"> not found.</w:t>
-      </w:r>
-    </w:p>
-    <w:p>
-      <w:r>
-        <w:rPr>
-          <w:rStyle w:val="Heading3Char"/>
-        </w:rPr>
-        <w:t>GET</w:t>
-      </w:r>
-      <w:r>
-        <w:rPr>
-          <w:rStyle w:val="Heading3Char"/>
-        </w:rPr>
-        <w:t xml:space="preserve"> /</w:t>
-      </w:r>
-      <w:r>
-        <w:rPr>
-          <w:rStyle w:val="Heading3Char"/>
-        </w:rPr>
-        <w:t>status</w:t>
-      </w:r>
-      <w:r>
-        <w:rPr>
-          <w:rStyle w:val="Heading3Char"/>
-        </w:rPr>
-        <w:br/>
-      </w:r>
-      <w:r>
-        <w:t xml:space="preserve">Method to return current status of </w:t>
-      </w:r>
-      <w:proofErr w:type="spellStart"/>
-      <w:r>
-        <w:t>AdminStore</w:t>
-      </w:r>
-      <w:proofErr w:type="spellEnd"/>
-      <w:r>
-        <w:t xml:space="preserve"> Web Service.</w:t>
-      </w:r>
-    </w:p>
-    <w:p>
-      <w:r>
-        <w:t xml:space="preserve">Returns status </w:t>
-      </w:r>
-      <w:r>
-        <w:rPr>
-          <w:rStyle w:val="Strong"/>
-        </w:rPr>
-        <w:t>200 OK</w:t>
-      </w:r>
-      <w:r>
-        <w:t xml:space="preserve"> if no issue is detected.</w:t>
-      </w:r>
-      <w:r>
-        <w:br/>
-      </w:r>
-      <w:r>
-        <w:t xml:space="preserve">Returns status </w:t>
-      </w:r>
-      <w:r>
-        <w:rPr>
-          <w:rStyle w:val="Strong"/>
-        </w:rPr>
-        <w:t>401 Unauthorized</w:t>
-      </w:r>
-      <w:r>
-        <w:t xml:space="preserve"> if session cannot be found or user is not permitted the action requested.</w:t>
-      </w:r>
-      <w:r>
-        <w:br/>
-        <w:t xml:space="preserve">Returns status </w:t>
-      </w:r>
-      <w:r>
-        <w:rPr>
-          <w:rStyle w:val="Strong"/>
-        </w:rPr>
-        <w:t>40</w:t>
-      </w:r>
-      <w:r>
-        <w:rPr>
-          <w:rStyle w:val="Strong"/>
-        </w:rPr>
-        <w:t>6</w:t>
-      </w:r>
-      <w:r>
-        <w:rPr>
-          <w:rStyle w:val="Strong"/>
-        </w:rPr>
-        <w:t xml:space="preserve"> </w:t>
-      </w:r>
-      <w:proofErr w:type="gramStart"/>
-      <w:r>
-        <w:rPr>
-          <w:rStyle w:val="Strong"/>
-        </w:rPr>
-        <w:t>Not</w:t>
-      </w:r>
-      <w:proofErr w:type="gramEnd"/>
-      <w:r>
-        <w:rPr>
-          <w:rStyle w:val="Strong"/>
-        </w:rPr>
-        <w:t xml:space="preserve"> Acceptable</w:t>
-      </w:r>
-      <w:r>
-        <w:t xml:space="preserve"> if Token is missing or malformed.</w:t>
-      </w:r>
-      <w:r>
-        <w:br/>
-      </w:r>
-      <w:r>
-        <w:t>Returns status</w:t>
-      </w:r>
-      <w:r>
-        <w:rPr>
-          <w:rStyle w:val="Strong"/>
-        </w:rPr>
-        <w:t xml:space="preserve"> 500 Internal Server Error</w:t>
-      </w:r>
-      <w:r>
-        <w:t xml:space="preserve"> if error</w:t>
-      </w:r>
-      <w:proofErr w:type="gramStart"/>
-      <w:r>
-        <w:t>:</w:t>
-      </w:r>
-      <w:proofErr w:type="gramEnd"/>
-      <w:r>
-        <w:br/>
-        <w:t>- database connection failed;</w:t>
-      </w:r>
-      <w:r>
-        <w:br/>
-        <w:t xml:space="preserve">- database connection established but table </w:t>
-      </w:r>
-      <w:r>
-        <w:t>User</w:t>
-      </w:r>
-      <w:r>
-        <w:t>s not found.</w:t>
-      </w:r>
-    </w:p>
-    <w:p>
-      <w:pPr>
-        <w:pStyle w:val="Heading1"/>
-      </w:pPr>
-      <w:r>
-        <w:t>Technology</w:t>
-      </w:r>
-    </w:p>
-    <w:p>
-      <w:proofErr w:type="spellStart"/>
-      <w:r>
-        <w:t>AdminStore</w:t>
-      </w:r>
-      <w:proofErr w:type="spellEnd"/>
-      <w:r>
-        <w:t xml:space="preserve"> Web Service </w:t>
-      </w:r>
-      <w:r>
-        <w:t>will</w:t>
-      </w:r>
-      <w:r>
-        <w:t xml:space="preserve"> be implemented using ASP.NET Web API/C#.</w:t>
-      </w:r>
-      <w:r>
-        <w:t xml:space="preserve"> Database </w:t>
-      </w:r>
-      <w:r>
-        <w:t>will</w:t>
-      </w:r>
-      <w:r>
-        <w:t xml:space="preserve"> be Microsoft SQL Server 2012.</w:t>
-      </w:r>
-    </w:p>
-    <w:p>
-      <w:pPr>
-        <w:pStyle w:val="Heading1"/>
-      </w:pPr>
-      <w:r>
-        <w:t>Behavior</w:t>
-      </w:r>
-    </w:p>
-    <w:p>
-      <w:pPr>
-        <w:pStyle w:val="Heading2"/>
-      </w:pPr>
-      <w:r>
-        <w:t>Methods</w:t>
-      </w:r>
-    </w:p>
-    <w:p>
-      <w:r>
-        <w:rPr>
-          <w:rStyle w:val="Heading3Char"/>
-        </w:rPr>
-        <w:t>POST</w:t>
-      </w:r>
-      <w:r>
-        <w:rPr>
-          <w:rStyle w:val="Heading3Char"/>
-        </w:rPr>
-        <w:t xml:space="preserve"> /</w:t>
-      </w:r>
-      <w:r>
-        <w:rPr>
-          <w:rStyle w:val="Heading3Char"/>
-        </w:rPr>
-        <w:t>sessions</w:t>
-      </w:r>
-      <w:proofErr w:type="gramStart"/>
-      <w:r>
-        <w:rPr>
-          <w:rStyle w:val="Heading3Char"/>
-        </w:rPr>
-        <w:t>/</w:t>
-      </w:r>
-      <w:r>
-        <w:rPr>
-          <w:rStyle w:val="Heading3Char"/>
-        </w:rPr>
-        <w:t>{</w:t>
-      </w:r>
-      <w:proofErr w:type="gramEnd"/>
-      <w:r>
-        <w:rPr>
-          <w:rStyle w:val="Heading3Char"/>
-        </w:rPr>
-        <w:t>un</w:t>
-      </w:r>
-      <w:r>
-        <w:rPr>
-          <w:rStyle w:val="Heading3Char"/>
-        </w:rPr>
-        <w:t>}</w:t>
-      </w:r>
-      <w:r>
-        <w:rPr>
-          <w:rStyle w:val="Heading3Char"/>
-        </w:rPr>
-        <w:t>/{pw}</w:t>
-      </w:r>
-      <w:r>
-        <w:rPr>
-          <w:rStyle w:val="Heading3Char"/>
-        </w:rPr>
-        <w:br/>
-      </w:r>
-      <w:r>
-        <w:t xml:space="preserve">Method checks </w:t>
-      </w:r>
-      <w:r>
-        <w:t xml:space="preserve">user credentials. If matched, </w:t>
+        <w:t xml:space="preserve"> matched, </w:t>
       </w:r>
       <w:proofErr w:type="spellStart"/>
       <w:r>
@@ -1219,6 +1792,136 @@
     </w:sectPr>
   </w:body>
 </w:document>
+</file>
+
+<file path=word/comments.xml><?xml version="1.0" encoding="utf-8"?>
+<w:comments xmlns:wpc="http://schemas.microsoft.com/office/word/2010/wordprocessingCanvas" xmlns:mc="http://schemas.openxmlformats.org/markup-compatibility/2006" xmlns:o="urn:schemas-microsoft-com:office:office" xmlns:r="http://schemas.openxmlformats.org/officeDocument/2006/relationships" xmlns:m="http://schemas.openxmlformats.org/officeDocument/2006/math" xmlns:v="urn:schemas-microsoft-com:vml" xmlns:wp14="http://schemas.microsoft.com/office/word/2010/wordprocessingDrawing" xmlns:wp="http://schemas.openxmlformats.org/drawingml/2006/wordprocessingDrawing" xmlns:w10="urn:schemas-microsoft-com:office:word" xmlns:w="http://schemas.openxmlformats.org/wordprocessingml/2006/main" xmlns:w14="http://schemas.microsoft.com/office/word/2010/wordml" xmlns:w15="http://schemas.microsoft.com/office/word/2012/wordml" xmlns:wpg="http://schemas.microsoft.com/office/word/2010/wordprocessingGroup" xmlns:wpi="http://schemas.microsoft.com/office/word/2010/wordprocessingInk" xmlns:wne="http://schemas.microsoft.com/office/word/2006/wordml" xmlns:wps="http://schemas.microsoft.com/office/word/2010/wordprocessingShape" mc:Ignorable="w14 w15 wp14">
+  <w:comment w:id="0" w:author="Alex Folomechine" w:date="2015-10-04T20:40:00Z" w:initials="AF">
+    <w:p>
+      <w:pPr>
+        <w:pStyle w:val="CommentText"/>
+      </w:pPr>
+      <w:r>
+        <w:rPr>
+          <w:rStyle w:val="CommentReference"/>
+        </w:rPr>
+        <w:annotationRef/>
+      </w:r>
+      <w:r>
+        <w:t xml:space="preserve">Now in Blueprint REST API we used query parameters   for the pagination, see </w:t>
+      </w:r>
+      <w:hyperlink r:id="rId1" w:history="1">
+        <w:r>
+          <w:rPr>
+            <w:rStyle w:val="Hyperlink"/>
+          </w:rPr>
+          <w:t>https://blueprintsys.sharepoint.com/rnd/_layouts/15/WopiFrame.aspx?sourcedoc={73698C82-FCB3-42FC-A5A1-F0F2588B2850}&amp;file=URIs%20for%20REST%20API.docx&amp;action=default&amp;DefaultItemOpen=1&amp;wdparaid=43F41E14</w:t>
+        </w:r>
+      </w:hyperlink>
+    </w:p>
+    <w:p>
+      <w:pPr>
+        <w:pStyle w:val="CommentText"/>
+      </w:pPr>
+    </w:p>
+  </w:comment>
+  <w:comment w:id="1" w:author="Riad Baghbanli" w:date="2015-10-05T11:05:00Z" w:initials="RB">
+    <w:p>
+      <w:pPr>
+        <w:pStyle w:val="CommentText"/>
+      </w:pPr>
+      <w:r>
+        <w:rPr>
+          <w:rStyle w:val="CommentReference"/>
+        </w:rPr>
+        <w:annotationRef/>
+      </w:r>
+      <w:proofErr w:type="spellStart"/>
+      <w:r>
+        <w:t>Lets</w:t>
+      </w:r>
+      <w:proofErr w:type="spellEnd"/>
+      <w:r>
+        <w:t xml:space="preserve"> discuss the best method of page size/number vs offset/limit.</w:t>
+      </w:r>
+    </w:p>
+  </w:comment>
+  <w:comment w:id="2" w:author="Alex Folomechine" w:date="2015-10-05T07:51:00Z" w:initials="AF">
+    <w:p>
+      <w:pPr>
+        <w:pStyle w:val="CommentText"/>
+      </w:pPr>
+      <w:r>
+        <w:rPr>
+          <w:rStyle w:val="CommentReference"/>
+        </w:rPr>
+        <w:annotationRef/>
+      </w:r>
+      <w:r>
+        <w:t>The authorization is not specified.</w:t>
+      </w:r>
+    </w:p>
+  </w:comment>
+  <w:comment w:id="3" w:author="Riad Baghbanli" w:date="2015-10-05T11:06:00Z" w:initials="RB">
+    <w:p>
+      <w:pPr>
+        <w:pStyle w:val="CommentText"/>
+      </w:pPr>
+      <w:r>
+        <w:rPr>
+          <w:rStyle w:val="CommentReference"/>
+        </w:rPr>
+        <w:annotationRef/>
+      </w:r>
+      <w:r>
+        <w:t>Intention is for users in Application Admin role to be able to use this method only.</w:t>
+      </w:r>
+    </w:p>
+  </w:comment>
+  <w:comment w:id="4" w:author="Munish Saini" w:date="2015-10-05T09:02:00Z" w:initials="MS">
+    <w:p>
+      <w:pPr>
+        <w:pStyle w:val="CommentText"/>
+      </w:pPr>
+      <w:r>
+        <w:rPr>
+          <w:rStyle w:val="CommentReference"/>
+        </w:rPr>
+        <w:annotationRef/>
+      </w:r>
+      <w:r>
+        <w:t>What is the difference between Session not found and Session not recognized (404 vs 403)?</w:t>
+      </w:r>
+    </w:p>
+  </w:comment>
+  <w:comment w:id="5" w:author="Riad Baghbanli" w:date="2015-10-05T11:07:00Z" w:initials="RB">
+    <w:p>
+      <w:pPr>
+        <w:pStyle w:val="CommentText"/>
+      </w:pPr>
+      <w:r>
+        <w:rPr>
+          <w:rStyle w:val="CommentReference"/>
+        </w:rPr>
+        <w:annotationRef/>
+      </w:r>
+      <w:r>
+        <w:t xml:space="preserve">Identifier not recognized (cannot parse the value) or value is missing. Versus identifier is valid, but session or artifact are not found. </w:t>
+      </w:r>
+    </w:p>
+  </w:comment>
+</w:comments>
+</file>
+
+<file path=word/commentsExtended.xml><?xml version="1.0" encoding="utf-8"?>
+<w15:commentsEx xmlns:wpc="http://schemas.microsoft.com/office/word/2010/wordprocessingCanvas" xmlns:mc="http://schemas.openxmlformats.org/markup-compatibility/2006" xmlns:o="urn:schemas-microsoft-com:office:office" xmlns:r="http://schemas.openxmlformats.org/officeDocument/2006/relationships" xmlns:m="http://schemas.openxmlformats.org/officeDocument/2006/math" xmlns:v="urn:schemas-microsoft-com:vml" xmlns:wp14="http://schemas.microsoft.com/office/word/2010/wordprocessingDrawing" xmlns:wp="http://schemas.openxmlformats.org/drawingml/2006/wordprocessingDrawing" xmlns:w10="urn:schemas-microsoft-com:office:word" xmlns:w="http://schemas.openxmlformats.org/wordprocessingml/2006/main" xmlns:w14="http://schemas.microsoft.com/office/word/2010/wordml" xmlns:w15="http://schemas.microsoft.com/office/word/2012/wordml" xmlns:wpg="http://schemas.microsoft.com/office/word/2010/wordprocessingGroup" xmlns:wpi="http://schemas.microsoft.com/office/word/2010/wordprocessingInk" xmlns:wne="http://schemas.microsoft.com/office/word/2006/wordml" xmlns:wps="http://schemas.microsoft.com/office/word/2010/wordprocessingShape" mc:Ignorable="w14 w15 wp14">
+  <w15:commentEx w15:paraId="573E99DA" w15:done="0"/>
+  <w15:commentEx w15:paraId="17A12354" w15:paraIdParent="573E99DA" w15:done="0"/>
+  <w15:commentEx w15:paraId="1BD50CE8" w15:done="0"/>
+  <w15:commentEx w15:paraId="575CED62" w15:paraIdParent="1BD50CE8" w15:done="0"/>
+  <w15:commentEx w15:paraId="230B9EEC" w15:done="0"/>
+  <w15:commentEx w15:paraId="0FDC80CE" w15:paraIdParent="230B9EEC" w15:done="0"/>
+</w15:commentsEx>
 </file>
 
 <file path=word/numbering.xml><?xml version="1.0" encoding="utf-8"?>
@@ -1316,6 +2019,20 @@
     <w:abstractNumId w:val="0"/>
   </w:num>
 </w:numbering>
+</file>
+
+<file path=word/people.xml><?xml version="1.0" encoding="utf-8"?>
+<w15:people xmlns:wpc="http://schemas.microsoft.com/office/word/2010/wordprocessingCanvas" xmlns:mc="http://schemas.openxmlformats.org/markup-compatibility/2006" xmlns:o="urn:schemas-microsoft-com:office:office" xmlns:r="http://schemas.openxmlformats.org/officeDocument/2006/relationships" xmlns:m="http://schemas.openxmlformats.org/officeDocument/2006/math" xmlns:v="urn:schemas-microsoft-com:vml" xmlns:wp14="http://schemas.microsoft.com/office/word/2010/wordprocessingDrawing" xmlns:wp="http://schemas.openxmlformats.org/drawingml/2006/wordprocessingDrawing" xmlns:w10="urn:schemas-microsoft-com:office:word" xmlns:w="http://schemas.openxmlformats.org/wordprocessingml/2006/main" xmlns:w14="http://schemas.microsoft.com/office/word/2010/wordml" xmlns:w15="http://schemas.microsoft.com/office/word/2012/wordml" xmlns:wpg="http://schemas.microsoft.com/office/word/2010/wordprocessingGroup" xmlns:wpi="http://schemas.microsoft.com/office/word/2010/wordprocessingInk" xmlns:wne="http://schemas.microsoft.com/office/word/2006/wordml" xmlns:wps="http://schemas.microsoft.com/office/word/2010/wordprocessingShape" mc:Ignorable="w14 w15 wp14">
+  <w15:person w15:author="Alex Folomechine">
+    <w15:presenceInfo w15:providerId="AD" w15:userId="S-1-5-21-3254989100-2422744908-3511617889-1189"/>
+  </w15:person>
+  <w15:person w15:author="Riad Baghbanli">
+    <w15:presenceInfo w15:providerId="None" w15:userId="Riad Baghbanli"/>
+  </w15:person>
+  <w15:person w15:author="Munish Saini">
+    <w15:presenceInfo w15:providerId="AD" w15:userId="S-1-5-21-3254989100-2422744908-3511617889-2342"/>
+  </w15:person>
+</w15:people>
 </file>
 
 <file path=word/styles.xml><?xml version="1.0" encoding="utf-8"?>
@@ -1941,6 +2658,87 @@
       <w:bCs/>
     </w:rPr>
   </w:style>
+  <w:style w:type="character" w:styleId="CommentReference">
+    <w:name w:val="annotation reference"/>
+    <w:basedOn w:val="DefaultParagraphFont"/>
+    <w:uiPriority w:val="99"/>
+    <w:semiHidden/>
+    <w:unhideWhenUsed/>
+    <w:rsid w:val="00FF1A16"/>
+    <w:rPr>
+      <w:sz w:val="16"/>
+      <w:szCs w:val="16"/>
+    </w:rPr>
+  </w:style>
+  <w:style w:type="paragraph" w:styleId="CommentText">
+    <w:name w:val="annotation text"/>
+    <w:basedOn w:val="Normal"/>
+    <w:link w:val="CommentTextChar"/>
+    <w:uiPriority w:val="99"/>
+    <w:semiHidden/>
+    <w:unhideWhenUsed/>
+    <w:rsid w:val="00FF1A16"/>
+    <w:pPr>
+      <w:spacing w:line="240" w:lineRule="auto"/>
+    </w:pPr>
+    <w:rPr>
+      <w:sz w:val="20"/>
+      <w:szCs w:val="20"/>
+    </w:rPr>
+  </w:style>
+  <w:style w:type="character" w:customStyle="1" w:styleId="CommentTextChar">
+    <w:name w:val="Comment Text Char"/>
+    <w:basedOn w:val="DefaultParagraphFont"/>
+    <w:link w:val="CommentText"/>
+    <w:uiPriority w:val="99"/>
+    <w:semiHidden/>
+    <w:rsid w:val="00FF1A16"/>
+    <w:rPr>
+      <w:sz w:val="20"/>
+      <w:szCs w:val="20"/>
+    </w:rPr>
+  </w:style>
+  <w:style w:type="character" w:styleId="Hyperlink">
+    <w:name w:val="Hyperlink"/>
+    <w:basedOn w:val="DefaultParagraphFont"/>
+    <w:uiPriority w:val="99"/>
+    <w:unhideWhenUsed/>
+    <w:rsid w:val="00FF1A16"/>
+    <w:rPr>
+      <w:color w:val="0563C1" w:themeColor="hyperlink"/>
+      <w:u w:val="single"/>
+    </w:rPr>
+  </w:style>
+  <w:style w:type="paragraph" w:styleId="BalloonText">
+    <w:name w:val="Balloon Text"/>
+    <w:basedOn w:val="Normal"/>
+    <w:link w:val="BalloonTextChar"/>
+    <w:uiPriority w:val="99"/>
+    <w:semiHidden/>
+    <w:unhideWhenUsed/>
+    <w:rsid w:val="00FF1A16"/>
+    <w:pPr>
+      <w:spacing w:after="0" w:line="240" w:lineRule="auto"/>
+    </w:pPr>
+    <w:rPr>
+      <w:rFonts w:ascii="Segoe UI" w:hAnsi="Segoe UI" w:cs="Segoe UI"/>
+      <w:sz w:val="18"/>
+      <w:szCs w:val="18"/>
+    </w:rPr>
+  </w:style>
+  <w:style w:type="character" w:customStyle="1" w:styleId="BalloonTextChar">
+    <w:name w:val="Balloon Text Char"/>
+    <w:basedOn w:val="DefaultParagraphFont"/>
+    <w:link w:val="BalloonText"/>
+    <w:uiPriority w:val="99"/>
+    <w:semiHidden/>
+    <w:rsid w:val="00FF1A16"/>
+    <w:rPr>
+      <w:rFonts w:ascii="Segoe UI" w:hAnsi="Segoe UI" w:cs="Segoe UI"/>
+      <w:sz w:val="18"/>
+      <w:szCs w:val="18"/>
+    </w:rPr>
+  </w:style>
 </w:styles>
 </file>
 

</xml_diff>